<commit_message>
correct report once more
</commit_message>
<xml_diff>
--- a/Report_Stack_Zhbanova.docx
+++ b/Report_Stack_Zhbanova.docx
@@ -5025,7 +5025,7 @@
       <w:r>
         <w:rPr>
           <w:rFonts w:eastAsiaTheme="minorHAnsi"/>
-          <w:lang w:val="en-US" w:eastAsia="en-US"/>
+          <w:lang w:eastAsia="en-US"/>
         </w:rPr>
         <w:t xml:space="preserve"> </w:t>
       </w:r>
@@ -5841,7 +5841,19 @@
         <w:rPr>
           <w:color w:val="000000" w:themeColor="text1"/>
         </w:rPr>
-        <w:t xml:space="preserve">Выполняется проверка векторов на равенство. Возвращает </w:t>
+        <w:t xml:space="preserve">Выполняется проверка </w:t>
+      </w:r>
+      <w:r>
+        <w:rPr>
+          <w:color w:val="000000" w:themeColor="text1"/>
+        </w:rPr>
+        <w:t>стеков</w:t>
+      </w:r>
+      <w:r>
+        <w:rPr>
+          <w:color w:val="000000" w:themeColor="text1"/>
+        </w:rPr>
+        <w:t xml:space="preserve"> на равенство. Возвращает </w:t>
       </w:r>
       <w:r>
         <w:rPr>
@@ -6068,7 +6080,19 @@
         <w:rPr>
           <w:color w:val="000000" w:themeColor="text1"/>
         </w:rPr>
-        <w:t xml:space="preserve">Выполняется проверка векторов на неравенство. Возвращает </w:t>
+        <w:t xml:space="preserve">Выполняется проверка </w:t>
+      </w:r>
+      <w:r>
+        <w:rPr>
+          <w:color w:val="000000" w:themeColor="text1"/>
+        </w:rPr>
+        <w:t>стеков</w:t>
+      </w:r>
+      <w:r>
+        <w:rPr>
+          <w:color w:val="000000" w:themeColor="text1"/>
+        </w:rPr>
+        <w:t xml:space="preserve"> на неравенство. Возвращает </w:t>
       </w:r>
       <w:r>
         <w:rPr>
@@ -26601,7 +26625,7 @@
             <w:rPr>
               <w:noProof/>
             </w:rPr>
-            <w:t>13</w:t>
+            <w:t>16</w:t>
           </w:r>
         </w:fldSimple>
       </w:p>
@@ -32270,25 +32294,25 @@
           </c:val>
         </c:ser>
         <c:marker val="1"/>
-        <c:axId val="68922752"/>
-        <c:axId val="68928640"/>
+        <c:axId val="74019968"/>
+        <c:axId val="74021504"/>
       </c:lineChart>
       <c:catAx>
-        <c:axId val="68922752"/>
+        <c:axId val="74019968"/>
         <c:scaling>
           <c:orientation val="minMax"/>
         </c:scaling>
         <c:axPos val="b"/>
         <c:numFmt formatCode="General" sourceLinked="1"/>
         <c:tickLblPos val="nextTo"/>
-        <c:crossAx val="68928640"/>
+        <c:crossAx val="74021504"/>
         <c:crosses val="autoZero"/>
         <c:auto val="1"/>
         <c:lblAlgn val="ctr"/>
         <c:lblOffset val="100"/>
       </c:catAx>
       <c:valAx>
-        <c:axId val="68928640"/>
+        <c:axId val="74021504"/>
         <c:scaling>
           <c:orientation val="minMax"/>
         </c:scaling>
@@ -32296,7 +32320,7 @@
         <c:majorGridlines/>
         <c:numFmt formatCode="General" sourceLinked="1"/>
         <c:tickLblPos val="nextTo"/>
-        <c:crossAx val="68922752"/>
+        <c:crossAx val="74019968"/>
         <c:crosses val="autoZero"/>
         <c:crossBetween val="between"/>
       </c:valAx>
@@ -32595,7 +32619,7 @@
 </file>
 
 <file path=customXml/itemProps1.xml><?xml version="1.0" encoding="utf-8"?>
-<ds:datastoreItem xmlns:ds="http://schemas.openxmlformats.org/officeDocument/2006/customXml" ds:itemID="{53DCB317-B966-4D5A-9C39-411D8585BB9A}">
+<ds:datastoreItem xmlns:ds="http://schemas.openxmlformats.org/officeDocument/2006/customXml" ds:itemID="{7782EDE5-48B0-4371-B4B8-1DCDA18000F5}">
   <ds:schemaRefs>
     <ds:schemaRef ds:uri="http://schemas.openxmlformats.org/officeDocument/2006/bibliography"/>
   </ds:schemaRefs>

</xml_diff>